<commit_message>
PTE - OC09 getTau opdateret
</commit_message>
<xml_diff>
--- a/Analyse/UC4/PTE - OC09 - For UC4 - getTau - Martin Z, Daniel.docx
+++ b/Analyse/UC4/PTE - OC09 - For UC4 - getTau - Martin Z, Daniel.docx
@@ -4,46 +4,44 @@
   <w:body>
     <w:p>
       <w:pPr>
-        <w:pStyle w:val="Titel"/>
-        <w:rPr>
-          <w:rStyle w:val="Svagfremhvning"/>
+        <w:pStyle w:val="Title"/>
+        <w:rPr>
+          <w:rStyle w:val="SubtleEmphasis"/>
           <w:lang w:val="da-DK"/>
         </w:rPr>
       </w:pPr>
       <w:r>
         <w:rPr>
-          <w:rStyle w:val="Svagfremhvning"/>
+          <w:rStyle w:val="SubtleEmphasis"/>
           <w:lang w:val="da-DK"/>
         </w:rPr>
         <w:t>PTE - OC0</w:t>
       </w:r>
       <w:r>
         <w:rPr>
-          <w:rStyle w:val="Svagfremhvning"/>
+          <w:rStyle w:val="SubtleEmphasis"/>
           <w:lang w:val="da-DK"/>
         </w:rPr>
         <w:t>9</w:t>
       </w:r>
       <w:r>
         <w:rPr>
-          <w:rStyle w:val="Svagfremhvning"/>
+          <w:rStyle w:val="SubtleEmphasis"/>
           <w:lang w:val="da-DK"/>
         </w:rPr>
         <w:t xml:space="preserve">: </w:t>
       </w:r>
-      <w:proofErr w:type="spellStart"/>
-      <w:r>
-        <w:rPr>
-          <w:rStyle w:val="Svagfremhvning"/>
+      <w:r>
+        <w:rPr>
+          <w:rStyle w:val="SubtleEmphasis"/>
           <w:lang w:val="da-DK"/>
         </w:rPr>
         <w:t>getTau</w:t>
       </w:r>
-      <w:proofErr w:type="spellEnd"/>
     </w:p>
     <w:p>
       <w:pPr>
-        <w:pStyle w:val="Overskrift2"/>
+        <w:pStyle w:val="Heading2"/>
         <w:rPr>
           <w:lang w:val="da-DK"/>
         </w:rPr>
@@ -61,32 +59,16 @@
           <w:lang w:val="da-DK"/>
         </w:rPr>
       </w:pPr>
-      <w:proofErr w:type="spellStart"/>
-      <w:proofErr w:type="gramStart"/>
       <w:r>
         <w:rPr>
           <w:lang w:val="da-DK"/>
         </w:rPr>
         <w:t>getTau</w:t>
-      </w:r>
-      <w:proofErr w:type="spellEnd"/>
-      <w:r>
-        <w:rPr>
-          <w:lang w:val="da-DK"/>
-        </w:rPr>
-        <w:t>(</w:t>
-      </w:r>
-      <w:proofErr w:type="gramEnd"/>
-      <w:r>
-        <w:rPr>
-          <w:lang w:val="da-DK"/>
-        </w:rPr>
-        <w:t>areal, forskydningskraft)</w:t>
       </w:r>
     </w:p>
     <w:p>
       <w:pPr>
-        <w:pStyle w:val="Overskrift2"/>
+        <w:pStyle w:val="Heading2"/>
         <w:rPr>
           <w:lang w:val="da-DK"/>
         </w:rPr>
@@ -113,7 +95,7 @@
     </w:p>
     <w:p>
       <w:pPr>
-        <w:pStyle w:val="Overskrift2"/>
+        <w:pStyle w:val="Heading2"/>
         <w:rPr>
           <w:lang w:val="da-DK"/>
         </w:rPr>
@@ -131,49 +113,29 @@
           <w:lang w:val="da-DK"/>
         </w:rPr>
       </w:pPr>
-      <w:proofErr w:type="spellStart"/>
-      <w:proofErr w:type="gramStart"/>
-      <w:r>
-        <w:rPr>
-          <w:lang w:val="da-DK"/>
-        </w:rPr>
-        <w:t>areal.a</w:t>
-      </w:r>
-      <w:proofErr w:type="spellEnd"/>
-      <w:proofErr w:type="gramEnd"/>
-      <w:r>
-        <w:rPr>
-          <w:lang w:val="da-DK"/>
-        </w:rPr>
-        <w:t xml:space="preserve"> er angivet</w:t>
+      <w:r>
+        <w:rPr>
+          <w:lang w:val="da-DK"/>
+        </w:rPr>
+        <w:t>En instans a af Areal samt en instans fk af ForskydningsKraft og en instans t af Tau eksiterer.</w:t>
       </w:r>
     </w:p>
     <w:p>
       <w:pPr>
+        <w:pStyle w:val="Heading2"/>
         <w:rPr>
           <w:lang w:val="da-DK"/>
         </w:rPr>
       </w:pPr>
-      <w:proofErr w:type="spellStart"/>
-      <w:proofErr w:type="gramStart"/>
-      <w:r>
-        <w:rPr>
-          <w:lang w:val="da-DK"/>
-        </w:rPr>
-        <w:t>forskydningskraft.f</w:t>
-      </w:r>
-      <w:proofErr w:type="spellEnd"/>
-      <w:proofErr w:type="gramEnd"/>
-      <w:r>
-        <w:rPr>
-          <w:lang w:val="da-DK"/>
-        </w:rPr>
-        <w:t xml:space="preserve"> er angivet</w:t>
+      <w:r>
+        <w:rPr>
+          <w:lang w:val="da-DK"/>
+        </w:rPr>
+        <w:t xml:space="preserve">Slutbetingelser. </w:t>
       </w:r>
     </w:p>
     <w:p>
       <w:pPr>
-        <w:pStyle w:val="Overskrift2"/>
         <w:rPr>
           <w:lang w:val="da-DK"/>
         </w:rPr>
@@ -182,90 +144,8 @@
         <w:rPr>
           <w:lang w:val="da-DK"/>
         </w:rPr>
-        <w:t xml:space="preserve">Slutbetingelser. </w:t>
-      </w:r>
-    </w:p>
-    <w:p>
-      <w:pPr>
-        <w:rPr>
-          <w:lang w:val="da-DK"/>
-        </w:rPr>
-      </w:pPr>
-      <w:proofErr w:type="spellStart"/>
-      <w:r>
-        <w:rPr>
-          <w:lang w:val="da-DK"/>
-        </w:rPr>
-        <w:t>tau</w:t>
-      </w:r>
-      <w:proofErr w:type="spellEnd"/>
-      <w:r>
-        <w:rPr>
-          <w:lang w:val="da-DK"/>
-        </w:rPr>
-        <w:t xml:space="preserve"> er sat til </w:t>
-      </w:r>
-      <w:proofErr w:type="spellStart"/>
-      <w:proofErr w:type="gramStart"/>
-      <w:r>
-        <w:rPr>
-          <w:lang w:val="da-DK"/>
-        </w:rPr>
-        <w:t>areal.a</w:t>
-      </w:r>
-      <w:proofErr w:type="spellEnd"/>
-      <w:proofErr w:type="gramEnd"/>
-      <w:r>
-        <w:rPr>
-          <w:lang w:val="da-DK"/>
-        </w:rPr>
-        <w:t xml:space="preserve"> gange </w:t>
-      </w:r>
-      <w:proofErr w:type="spellStart"/>
-      <w:r>
-        <w:rPr>
-          <w:lang w:val="da-DK"/>
-        </w:rPr>
-        <w:t>forskydningskraft.f</w:t>
-      </w:r>
-      <w:proofErr w:type="spellEnd"/>
-    </w:p>
-    <w:p>
-      <w:pPr>
-        <w:rPr>
-          <w:lang w:val="da-DK"/>
-        </w:rPr>
-      </w:pPr>
-      <w:proofErr w:type="spellStart"/>
-      <w:r>
-        <w:rPr>
-          <w:lang w:val="da-DK"/>
-        </w:rPr>
-        <w:t>tau</w:t>
-      </w:r>
-      <w:proofErr w:type="spellEnd"/>
-      <w:r>
-        <w:rPr>
-          <w:lang w:val="da-DK"/>
-        </w:rPr>
-        <w:t xml:space="preserve"> er præcent</w:t>
-      </w:r>
-      <w:bookmarkStart w:id="0" w:name="_GoBack"/>
-      <w:bookmarkEnd w:id="0"/>
-      <w:r>
-        <w:rPr>
-          <w:lang w:val="da-DK"/>
-        </w:rPr>
-        <w:t xml:space="preserve">eret for </w:t>
-      </w:r>
-      <w:proofErr w:type="spellStart"/>
-      <w:r>
-        <w:rPr>
-          <w:lang w:val="da-DK"/>
-        </w:rPr>
-        <w:t>PTEStuderende</w:t>
-      </w:r>
-      <w:proofErr w:type="spellEnd"/>
+        <w:t xml:space="preserve">t.tau er blevet sat til (a.areal * fk.forskydningsKraft) og t.tau er blevet presænteret. </w:t>
+      </w:r>
     </w:p>
     <w:sectPr>
       <w:pgSz w:w="12240" w:h="15840"/>
@@ -400,6 +280,7 @@
     <w:lsdException w:name="HTML Sample" w:semiHidden="1" w:unhideWhenUsed="1"/>
     <w:lsdException w:name="HTML Typewriter" w:semiHidden="1" w:unhideWhenUsed="1"/>
     <w:lsdException w:name="HTML Variable" w:semiHidden="1" w:unhideWhenUsed="1"/>
+    <w:lsdException w:name="Normal Table" w:semiHidden="1" w:unhideWhenUsed="1"/>
     <w:lsdException w:name="annotation subject" w:semiHidden="1" w:unhideWhenUsed="1"/>
     <w:lsdException w:name="No List" w:semiHidden="1" w:unhideWhenUsed="1"/>
     <w:lsdException w:name="Outline List 1" w:semiHidden="1" w:unhideWhenUsed="1"/>
@@ -446,8 +327,10 @@
     <w:lsdException w:name="Table Subtle 2" w:semiHidden="1" w:unhideWhenUsed="1"/>
     <w:lsdException w:name="Table Web 1" w:semiHidden="1" w:unhideWhenUsed="1"/>
     <w:lsdException w:name="Table Web 2" w:semiHidden="1" w:unhideWhenUsed="1"/>
+    <w:lsdException w:name="Table Web 3" w:semiHidden="1" w:unhideWhenUsed="1"/>
     <w:lsdException w:name="Balloon Text" w:semiHidden="1" w:unhideWhenUsed="1"/>
     <w:lsdException w:name="Table Grid" w:uiPriority="39"/>
+    <w:lsdException w:name="Table Theme" w:semiHidden="1" w:unhideWhenUsed="1"/>
     <w:lsdException w:name="Placeholder Text" w:semiHidden="1"/>
     <w:lsdException w:name="No Spacing" w:uiPriority="1" w:qFormat="1"/>
     <w:lsdException w:name="Light Shading" w:uiPriority="60"/>
@@ -673,13 +556,12 @@
       <w:spacing w:line="256" w:lineRule="auto"/>
     </w:pPr>
   </w:style>
-  <w:style w:type="paragraph" w:styleId="Overskrift2">
+  <w:style w:type="paragraph" w:styleId="Heading2">
     <w:name w:val="heading 2"/>
     <w:basedOn w:val="Normal"/>
     <w:next w:val="Normal"/>
-    <w:link w:val="Overskrift2Tegn"/>
+    <w:link w:val="Heading2Char"/>
     <w:uiPriority w:val="9"/>
-    <w:semiHidden/>
     <w:unhideWhenUsed/>
     <w:qFormat/>
     <w:rsid w:val="000C35D4"/>
@@ -698,13 +580,13 @@
       <w:szCs w:val="26"/>
     </w:rPr>
   </w:style>
-  <w:style w:type="character" w:default="1" w:styleId="Standardskrifttypeiafsnit">
+  <w:style w:type="character" w:default="1" w:styleId="DefaultParagraphFont">
     <w:name w:val="Default Paragraph Font"/>
     <w:uiPriority w:val="1"/>
     <w:semiHidden/>
     <w:unhideWhenUsed/>
   </w:style>
-  <w:style w:type="table" w:default="1" w:styleId="Tabel-Normal">
+  <w:style w:type="table" w:default="1" w:styleId="TableNormal">
     <w:name w:val="Normal Table"/>
     <w:uiPriority w:val="99"/>
     <w:semiHidden/>
@@ -719,18 +601,17 @@
       </w:tblCellMar>
     </w:tblPr>
   </w:style>
-  <w:style w:type="numbering" w:default="1" w:styleId="Ingenoversigt">
+  <w:style w:type="numbering" w:default="1" w:styleId="NoList">
     <w:name w:val="No List"/>
     <w:uiPriority w:val="99"/>
     <w:semiHidden/>
     <w:unhideWhenUsed/>
   </w:style>
-  <w:style w:type="character" w:customStyle="1" w:styleId="Overskrift2Tegn">
-    <w:name w:val="Overskrift 2 Tegn"/>
-    <w:basedOn w:val="Standardskrifttypeiafsnit"/>
-    <w:link w:val="Overskrift2"/>
+  <w:style w:type="character" w:customStyle="1" w:styleId="Heading2Char">
+    <w:name w:val="Heading 2 Char"/>
+    <w:basedOn w:val="DefaultParagraphFont"/>
+    <w:link w:val="Heading2"/>
     <w:uiPriority w:val="9"/>
-    <w:semiHidden/>
     <w:rsid w:val="000C35D4"/>
     <w:rPr>
       <w:rFonts w:asciiTheme="majorHAnsi" w:eastAsiaTheme="majorEastAsia" w:hAnsiTheme="majorHAnsi" w:cstheme="majorBidi"/>
@@ -741,11 +622,11 @@
       <w:szCs w:val="26"/>
     </w:rPr>
   </w:style>
-  <w:style w:type="paragraph" w:styleId="Titel">
+  <w:style w:type="paragraph" w:styleId="Title">
     <w:name w:val="Title"/>
     <w:basedOn w:val="Normal"/>
     <w:next w:val="Normal"/>
-    <w:link w:val="TitelTegn"/>
+    <w:link w:val="TitleChar"/>
     <w:uiPriority w:val="10"/>
     <w:qFormat/>
     <w:rsid w:val="000C35D4"/>
@@ -761,10 +642,10 @@
       <w:szCs w:val="56"/>
     </w:rPr>
   </w:style>
-  <w:style w:type="character" w:customStyle="1" w:styleId="TitelTegn">
-    <w:name w:val="Titel Tegn"/>
-    <w:basedOn w:val="Standardskrifttypeiafsnit"/>
-    <w:link w:val="Titel"/>
+  <w:style w:type="character" w:customStyle="1" w:styleId="TitleChar">
+    <w:name w:val="Title Char"/>
+    <w:basedOn w:val="DefaultParagraphFont"/>
+    <w:link w:val="Title"/>
     <w:uiPriority w:val="10"/>
     <w:rsid w:val="000C35D4"/>
     <w:rPr>
@@ -775,9 +656,9 @@
       <w:szCs w:val="56"/>
     </w:rPr>
   </w:style>
-  <w:style w:type="character" w:styleId="Svagfremhvning">
+  <w:style w:type="character" w:styleId="SubtleEmphasis">
     <w:name w:val="Subtle Emphasis"/>
-    <w:basedOn w:val="Standardskrifttypeiafsnit"/>
+    <w:basedOn w:val="DefaultParagraphFont"/>
     <w:uiPriority w:val="19"/>
     <w:qFormat/>
     <w:rsid w:val="000C35D4"/>

</xml_diff>